<commit_message>
add md version of MM guidelines
</commit_message>
<xml_diff>
--- a/guidelines/mixed-matter-text-guidelines.docx
+++ b/guidelines/mixed-matter-text-guidelines.docx
@@ -4,7 +4,10 @@
   <w:body>
     <w:p>
       <w:r>
-        <w:t>Plain Text Guidelines: Drama</w:t>
+        <w:t xml:space="preserve">Plain Text Guidelines: </w:t>
+      </w:r>
+      <w:r>
+        <w:t>Mixed Matter</w:t>
       </w:r>
     </w:p>
     <w:p>
@@ -24,15 +27,7 @@
         <w:ind w:left="720"/>
       </w:pPr>
       <w:r>
-        <w:t>The purpose of this document is to establish guidelines for the .</w:t>
-      </w:r>
-      <w:proofErr w:type="spellStart"/>
-      <w:r>
-        <w:t>txt</w:t>
-      </w:r>
-      <w:proofErr w:type="spellEnd"/>
-      <w:r>
-        <w:t xml:space="preserve"> file used in preparing an LDLT edition of a </w:t>
+        <w:t xml:space="preserve">The purpose of this document is to establish guidelines for the .txt file used in preparing an LDLT edition of a </w:t>
       </w:r>
       <w:r>
         <w:t>mixed matter</w:t>
@@ -199,34 +194,40 @@
         <w:t xml:space="preserve">The mixed matter script can handle speakers in poetry chunks only. </w:t>
       </w:r>
       <w:r>
-        <w:t xml:space="preserve">Speakers should be encoded at the beginning of their speech in parentheses, like so: "(Speaker) these are some words". You do not need to include on every line, only on the first line of a new speaker, e.g. "(Speaker1) this is a line \n here's another line by Speaker1 \n (Speaker2) now Speaker2 is talking \n still Speaker2". </w:t>
-      </w:r>
-      <w:r>
-        <w:lastRenderedPageBreak/>
-        <w:t>Speakers can also change in the middle of lines, like this: "(Speaker1) here someone is talking (Speaker2) now someone else is". For information on how to handle uncertain speakers, see the CSV guidelines.</w:t>
-      </w:r>
-    </w:p>
-    <w:p>
-      <w:pPr>
-        <w:pStyle w:val="ListParagraph"/>
-        <w:numPr>
-          <w:ilvl w:val="1"/>
-          <w:numId w:val="1"/>
-        </w:numPr>
-      </w:pPr>
-      <w:r>
-        <w:t>Greek quotations</w:t>
-      </w:r>
-    </w:p>
-    <w:p>
-      <w:pPr>
-        <w:ind w:left="1440"/>
-      </w:pPr>
-      <w:r>
-        <w:t>Many texts contain quotations in Greek, and our scripts can handle them. In cases where Greek is used, it is especially important to make sure that the file is encoded in UTF-8. You should also check the output to ensure the characters remained encoded correctly during the transformation to XML. No special markup is needed.</w:t>
+        <w:t xml:space="preserve">Speakers should be encoded at the beginning of their speech in parentheses, like so: "(Speaker) these are some words". You do not need to include </w:t>
+      </w:r>
+      <w:r>
+        <w:t xml:space="preserve">the speaker </w:t>
       </w:r>
       <w:bookmarkStart w:id="0" w:name="_GoBack"/>
       <w:bookmarkEnd w:id="0"/>
+      <w:r>
+        <w:t xml:space="preserve">on every line, only on the first line of a new speaker, e.g. "(Speaker1) this is a line \n here's another line by Speaker1 \n (Speaker2) now Speaker2 is talking \n still </w:t>
+      </w:r>
+      <w:r>
+        <w:lastRenderedPageBreak/>
+        <w:t>Speaker2". Speakers can also change in the middle of lines, like this: "(Speaker1) here someone is talking (Speaker2) now someone else is". For information on how to handle uncertain speakers, see the CSV guidelines.</w:t>
+      </w:r>
+    </w:p>
+    <w:p>
+      <w:pPr>
+        <w:pStyle w:val="ListParagraph"/>
+        <w:numPr>
+          <w:ilvl w:val="1"/>
+          <w:numId w:val="1"/>
+        </w:numPr>
+      </w:pPr>
+      <w:r>
+        <w:t>Greek quotations</w:t>
+      </w:r>
+    </w:p>
+    <w:p>
+      <w:pPr>
+        <w:ind w:left="1440"/>
+      </w:pPr>
+      <w:r>
+        <w:t>Many texts contain quotations in Greek, and our scripts can handle them. In cases where Greek is used, it is especially important to make sure that the file is encoded in UTF-8. You should also check the output to ensure the characters remained encoded correctly during the transformation to XML. No special markup is needed.</w:t>
+      </w:r>
     </w:p>
     <w:p>
       <w:pPr>

</xml_diff>